<commit_message>
updated register and login for all user
</commit_message>
<xml_diff>
--- a/notes.docx
+++ b/notes.docx
@@ -1,6 +1,6 @@
 
 <file path=word/document.xml><?xml version="1.0" encoding="utf-8"?>
-<w:document xmlns:wpc="http://schemas.microsoft.com/office/word/2010/wordprocessingCanvas" xmlns:cx="http://schemas.microsoft.com/office/drawing/2014/chartex" xmlns:cx1="http://schemas.microsoft.com/office/drawing/2015/9/8/chartex" xmlns:cx2="http://schemas.microsoft.com/office/drawing/2015/10/21/chartex" xmlns:cx3="http://schemas.microsoft.com/office/drawing/2016/5/9/chartex" xmlns:cx4="http://schemas.microsoft.com/office/drawing/2016/5/10/chartex" xmlns:cx5="http://schemas.microsoft.com/office/drawing/2016/5/11/chartex" xmlns:cx6="http://schemas.microsoft.com/office/drawing/2016/5/12/chartex" xmlns:cx7="http://schemas.microsoft.com/office/drawing/2016/5/13/chartex" xmlns:cx8="http://schemas.microsoft.com/office/drawing/2016/5/14/chartex" xmlns:mc="http://schemas.openxmlformats.org/markup-compatibility/2006" xmlns:aink="http://schemas.microsoft.com/office/drawing/2016/ink" xmlns:am3d="http://schemas.microsoft.com/office/drawing/2017/model3d" xmlns:o="urn:schemas-microsoft-com:office:office" xmlns:r="http://schemas.openxmlformats.org/officeDocument/2006/relationships" xmlns:m="http://schemas.openxmlformats.org/officeDocument/2006/math" xmlns:v="urn:schemas-microsoft-com:vml" xmlns:wp14="http://schemas.microsoft.com/office/word/2010/wordprocessingDrawing" xmlns:wp="http://schemas.openxmlformats.org/drawingml/2006/wordprocessingDrawing" xmlns:w10="urn:schemas-microsoft-com:office:word" xmlns:w="http://schemas.openxmlformats.org/wordprocessingml/2006/main" xmlns:w14="http://schemas.microsoft.com/office/word/2010/wordml" xmlns:w15="http://schemas.microsoft.com/office/word/2012/wordml" xmlns:w16cex="http://schemas.microsoft.com/office/word/2018/wordml/cex" xmlns:w16cid="http://schemas.microsoft.com/office/word/2016/wordml/cid" xmlns:w16="http://schemas.microsoft.com/office/word/2018/wordml" xmlns:w16sdtdh="http://schemas.microsoft.com/office/word/2020/wordml/sdtdatahash" xmlns:w16se="http://schemas.microsoft.com/office/word/2015/wordml/symex" xmlns:wpg="http://schemas.microsoft.com/office/word/2010/wordprocessingGroup" xmlns:wpi="http://schemas.microsoft.com/office/word/2010/wordprocessingInk" xmlns:wne="http://schemas.microsoft.com/office/word/2006/wordml" xmlns:wps="http://schemas.microsoft.com/office/word/2010/wordprocessingShape" mc:Ignorable="w14 w15 w16se w16cid w16 w16cex w16sdtdh wp14">
+<w:document xmlns:wpc="http://schemas.microsoft.com/office/word/2010/wordprocessingCanvas" xmlns:cx="http://schemas.microsoft.com/office/drawing/2014/chartex" xmlns:cx1="http://schemas.microsoft.com/office/drawing/2015/9/8/chartex" xmlns:cx2="http://schemas.microsoft.com/office/drawing/2015/10/21/chartex" xmlns:cx3="http://schemas.microsoft.com/office/drawing/2016/5/9/chartex" xmlns:cx4="http://schemas.microsoft.com/office/drawing/2016/5/10/chartex" xmlns:cx5="http://schemas.microsoft.com/office/drawing/2016/5/11/chartex" xmlns:cx6="http://schemas.microsoft.com/office/drawing/2016/5/12/chartex" xmlns:cx7="http://schemas.microsoft.com/office/drawing/2016/5/13/chartex" xmlns:cx8="http://schemas.microsoft.com/office/drawing/2016/5/14/chartex" xmlns:mc="http://schemas.openxmlformats.org/markup-compatibility/2006" xmlns:aink="http://schemas.microsoft.com/office/drawing/2016/ink" xmlns:am3d="http://schemas.microsoft.com/office/drawing/2017/model3d" xmlns:o="urn:schemas-microsoft-com:office:office" xmlns:oel="http://schemas.microsoft.com/office/2019/extlst" xmlns:r="http://schemas.openxmlformats.org/officeDocument/2006/relationships" xmlns:m="http://schemas.openxmlformats.org/officeDocument/2006/math" xmlns:v="urn:schemas-microsoft-com:vml" xmlns:wp14="http://schemas.microsoft.com/office/word/2010/wordprocessingDrawing" xmlns:wp="http://schemas.openxmlformats.org/drawingml/2006/wordprocessingDrawing" xmlns:w10="urn:schemas-microsoft-com:office:word" xmlns:w="http://schemas.openxmlformats.org/wordprocessingml/2006/main" xmlns:w14="http://schemas.microsoft.com/office/word/2010/wordml" xmlns:w15="http://schemas.microsoft.com/office/word/2012/wordml" xmlns:w16cex="http://schemas.microsoft.com/office/word/2018/wordml/cex" xmlns:w16cid="http://schemas.microsoft.com/office/word/2016/wordml/cid" xmlns:w16="http://schemas.microsoft.com/office/word/2018/wordml" xmlns:w16sdtdh="http://schemas.microsoft.com/office/word/2020/wordml/sdtdatahash" xmlns:w16se="http://schemas.microsoft.com/office/word/2015/wordml/symex" xmlns:wpg="http://schemas.microsoft.com/office/word/2010/wordprocessingGroup" xmlns:wpi="http://schemas.microsoft.com/office/word/2010/wordprocessingInk" xmlns:wne="http://schemas.microsoft.com/office/word/2006/wordml" xmlns:wps="http://schemas.microsoft.com/office/word/2010/wordprocessingShape" mc:Ignorable="w14 w15 w16se w16cid w16 w16cex w16sdtdh wp14">
   <w:body>
     <w:p>
       <w:pPr>
@@ -218,7 +218,19 @@
         <w:rPr>
           <w:lang w:val="en-US"/>
         </w:rPr>
-        <w:t>Create Admin, Teacher user</w:t>
+        <w:t>Create</w:t>
+      </w:r>
+      <w:r>
+        <w:rPr>
+          <w:lang w:val="en-US"/>
+        </w:rPr>
+        <w:t>, Update, Remove</w:t>
+      </w:r>
+      <w:r>
+        <w:rPr>
+          <w:lang w:val="en-US"/>
+        </w:rPr>
+        <w:t xml:space="preserve"> Teacher user</w:t>
       </w:r>
     </w:p>
     <w:p>
@@ -236,40 +248,344 @@
         <w:rPr>
           <w:lang w:val="en-US"/>
         </w:rPr>
-        <w:t>Remove any user</w:t>
-      </w:r>
-    </w:p>
-    <w:p>
-      <w:pPr>
-        <w:pStyle w:val="ListParagraph"/>
-        <w:numPr>
-          <w:ilvl w:val="1"/>
-          <w:numId w:val="1"/>
-        </w:numPr>
-        <w:rPr>
-          <w:lang w:val="en-US"/>
-        </w:rPr>
-      </w:pPr>
-      <w:r>
-        <w:rPr>
-          <w:lang w:val="en-US"/>
-        </w:rPr>
-        <w:t>Create, Remove Subject</w:t>
-      </w:r>
-    </w:p>
-    <w:p>
-      <w:pPr>
-        <w:rPr>
-          <w:lang w:val="en-US"/>
-        </w:rPr>
-      </w:pPr>
-    </w:p>
-    <w:p>
-      <w:pPr>
-        <w:rPr>
-          <w:lang w:val="en-US"/>
-        </w:rPr>
-      </w:pPr>
+        <w:t xml:space="preserve">Create, </w:t>
+      </w:r>
+      <w:r>
+        <w:rPr>
+          <w:lang w:val="en-US"/>
+        </w:rPr>
+        <w:t xml:space="preserve">Update </w:t>
+      </w:r>
+      <w:r>
+        <w:rPr>
+          <w:lang w:val="en-US"/>
+        </w:rPr>
+        <w:t>Remove Subject</w:t>
+      </w:r>
+    </w:p>
+    <w:p>
+      <w:pPr>
+        <w:rPr>
+          <w:lang w:val="en-US"/>
+        </w:rPr>
+      </w:pPr>
+    </w:p>
+    <w:p>
+      <w:pPr>
+        <w:rPr>
+          <w:lang w:val="en-US"/>
+        </w:rPr>
+      </w:pPr>
+    </w:p>
+    <w:p>
+      <w:pPr>
+        <w:pStyle w:val="Subtitle"/>
+        <w:rPr>
+          <w:lang w:val="en-US"/>
+        </w:rPr>
+      </w:pPr>
+      <w:r>
+        <w:rPr>
+          <w:lang w:val="en-US"/>
+        </w:rPr>
+        <w:t>Test Scenario</w:t>
+      </w:r>
+    </w:p>
+    <w:p>
+      <w:pPr>
+        <w:pStyle w:val="ListParagraph"/>
+        <w:numPr>
+          <w:ilvl w:val="0"/>
+          <w:numId w:val="4"/>
+        </w:numPr>
+        <w:rPr>
+          <w:lang w:val="en-US"/>
+        </w:rPr>
+      </w:pPr>
+      <w:r>
+        <w:rPr>
+          <w:lang w:val="en-US"/>
+        </w:rPr>
+        <w:t>Student accounts are created by Register</w:t>
+      </w:r>
+    </w:p>
+    <w:p>
+      <w:pPr>
+        <w:pStyle w:val="ListParagraph"/>
+        <w:numPr>
+          <w:ilvl w:val="0"/>
+          <w:numId w:val="4"/>
+        </w:numPr>
+        <w:rPr>
+          <w:lang w:val="en-US"/>
+        </w:rPr>
+      </w:pPr>
+      <w:r>
+        <w:rPr>
+          <w:lang w:val="en-US"/>
+        </w:rPr>
+        <w:t>Teacher accounts are created by Admin</w:t>
+      </w:r>
+    </w:p>
+    <w:p>
+      <w:pPr>
+        <w:pStyle w:val="ListParagraph"/>
+        <w:numPr>
+          <w:ilvl w:val="0"/>
+          <w:numId w:val="4"/>
+        </w:numPr>
+        <w:rPr>
+          <w:lang w:val="en-US"/>
+        </w:rPr>
+      </w:pPr>
+      <w:r>
+        <w:rPr>
+          <w:lang w:val="en-US"/>
+        </w:rPr>
+        <w:t>Subjects are added by Admin</w:t>
+      </w:r>
+    </w:p>
+    <w:p>
+      <w:pPr>
+        <w:pStyle w:val="ListParagraph"/>
+        <w:numPr>
+          <w:ilvl w:val="0"/>
+          <w:numId w:val="4"/>
+        </w:numPr>
+        <w:rPr>
+          <w:lang w:val="en-US"/>
+        </w:rPr>
+      </w:pPr>
+      <w:r>
+        <w:rPr>
+          <w:lang w:val="en-US"/>
+        </w:rPr>
+        <w:t>Teacher creates question bank for subject</w:t>
+      </w:r>
+    </w:p>
+    <w:p>
+      <w:pPr>
+        <w:pStyle w:val="ListParagraph"/>
+        <w:numPr>
+          <w:ilvl w:val="0"/>
+          <w:numId w:val="4"/>
+        </w:numPr>
+        <w:rPr>
+          <w:lang w:val="en-US"/>
+        </w:rPr>
+      </w:pPr>
+      <w:r>
+        <w:rPr>
+          <w:lang w:val="en-US"/>
+        </w:rPr>
+        <w:t>Teacher creates test</w:t>
+      </w:r>
+      <w:r>
+        <w:rPr>
+          <w:lang w:val="en-US"/>
+        </w:rPr>
+        <w:t>, selects subject, maximum marks, types of question (1,2,3,4 marks), test start and end time, duration, registration time and end registration time</w:t>
+      </w:r>
+      <w:r>
+        <w:rPr>
+          <w:lang w:val="en-US"/>
+        </w:rPr>
+        <w:t>, result time</w:t>
+      </w:r>
+    </w:p>
+    <w:p>
+      <w:pPr>
+        <w:pStyle w:val="ListParagraph"/>
+        <w:numPr>
+          <w:ilvl w:val="0"/>
+          <w:numId w:val="4"/>
+        </w:numPr>
+        <w:rPr>
+          <w:lang w:val="en-US"/>
+        </w:rPr>
+      </w:pPr>
+      <w:r>
+        <w:rPr>
+          <w:lang w:val="en-US"/>
+        </w:rPr>
+        <w:t xml:space="preserve"> In backend create question paper</w:t>
+      </w:r>
+    </w:p>
+    <w:p>
+      <w:pPr>
+        <w:pStyle w:val="ListParagraph"/>
+        <w:numPr>
+          <w:ilvl w:val="0"/>
+          <w:numId w:val="4"/>
+        </w:numPr>
+        <w:rPr>
+          <w:lang w:val="en-US"/>
+        </w:rPr>
+      </w:pPr>
+      <w:r>
+        <w:rPr>
+          <w:lang w:val="en-US"/>
+        </w:rPr>
+        <w:t>Start registration form</w:t>
+      </w:r>
+      <w:r>
+        <w:rPr>
+          <w:lang w:val="en-US"/>
+        </w:rPr>
+        <w:t>, test id for registration form</w:t>
+      </w:r>
+    </w:p>
+    <w:p>
+      <w:pPr>
+        <w:pStyle w:val="ListParagraph"/>
+        <w:numPr>
+          <w:ilvl w:val="0"/>
+          <w:numId w:val="4"/>
+        </w:numPr>
+        <w:rPr>
+          <w:lang w:val="en-US"/>
+        </w:rPr>
+      </w:pPr>
+      <w:r>
+        <w:rPr>
+          <w:lang w:val="en-US"/>
+        </w:rPr>
+        <w:t>Students fills registration forms</w:t>
+      </w:r>
+      <w:r>
+        <w:rPr>
+          <w:lang w:val="en-US"/>
+        </w:rPr>
+        <w:t xml:space="preserve"> -&gt; generate empty </w:t>
+      </w:r>
+      <w:proofErr w:type="spellStart"/>
+      <w:r>
+        <w:rPr>
+          <w:lang w:val="en-US"/>
+        </w:rPr>
+        <w:t>answersheet</w:t>
+      </w:r>
+      <w:proofErr w:type="spellEnd"/>
+      <w:r>
+        <w:rPr>
+          <w:lang w:val="en-US"/>
+        </w:rPr>
+        <w:t xml:space="preserve"> </w:t>
+      </w:r>
+    </w:p>
+    <w:p>
+      <w:pPr>
+        <w:pStyle w:val="ListParagraph"/>
+        <w:numPr>
+          <w:ilvl w:val="0"/>
+          <w:numId w:val="4"/>
+        </w:numPr>
+        <w:rPr>
+          <w:lang w:val="en-US"/>
+        </w:rPr>
+      </w:pPr>
+      <w:r>
+        <w:rPr>
+          <w:lang w:val="en-US"/>
+        </w:rPr>
+        <w:t>Students go to test page, enter test id and start test</w:t>
+      </w:r>
+    </w:p>
+    <w:p>
+      <w:pPr>
+        <w:pStyle w:val="ListParagraph"/>
+        <w:numPr>
+          <w:ilvl w:val="0"/>
+          <w:numId w:val="4"/>
+        </w:numPr>
+        <w:rPr>
+          <w:lang w:val="en-US"/>
+        </w:rPr>
+      </w:pPr>
+      <w:r>
+        <w:rPr>
+          <w:lang w:val="en-US"/>
+        </w:rPr>
+        <w:t>Answers are stored and checked at end of test</w:t>
+      </w:r>
+    </w:p>
+    <w:p>
+      <w:pPr>
+        <w:pStyle w:val="ListParagraph"/>
+        <w:numPr>
+          <w:ilvl w:val="0"/>
+          <w:numId w:val="4"/>
+        </w:numPr>
+        <w:rPr>
+          <w:lang w:val="en-US"/>
+        </w:rPr>
+      </w:pPr>
+      <w:r>
+        <w:rPr>
+          <w:lang w:val="en-US"/>
+        </w:rPr>
+        <w:t>Test can be ended at timer or student ends test</w:t>
+      </w:r>
+    </w:p>
+    <w:p>
+      <w:pPr>
+        <w:pStyle w:val="ListParagraph"/>
+        <w:numPr>
+          <w:ilvl w:val="0"/>
+          <w:numId w:val="4"/>
+        </w:numPr>
+        <w:rPr>
+          <w:lang w:val="en-US"/>
+        </w:rPr>
+      </w:pPr>
+      <w:r>
+        <w:rPr>
+          <w:lang w:val="en-US"/>
+        </w:rPr>
+        <w:t>At end of test generate result</w:t>
+      </w:r>
+    </w:p>
+    <w:p>
+      <w:pPr>
+        <w:pStyle w:val="ListParagraph"/>
+        <w:numPr>
+          <w:ilvl w:val="0"/>
+          <w:numId w:val="4"/>
+        </w:numPr>
+        <w:rPr>
+          <w:lang w:val="en-US"/>
+        </w:rPr>
+      </w:pPr>
+      <w:r>
+        <w:rPr>
+          <w:lang w:val="en-US"/>
+        </w:rPr>
+        <w:t>Teacher can declare result at end of test or at decided time</w:t>
+      </w:r>
+    </w:p>
+    <w:p>
+      <w:pPr>
+        <w:pStyle w:val="ListParagraph"/>
+        <w:numPr>
+          <w:ilvl w:val="0"/>
+          <w:numId w:val="4"/>
+        </w:numPr>
+        <w:rPr>
+          <w:lang w:val="en-US"/>
+        </w:rPr>
+      </w:pPr>
+      <w:r>
+        <w:rPr>
+          <w:lang w:val="en-US"/>
+        </w:rPr>
+        <w:t>Students can check result</w:t>
+      </w:r>
+      <w:r>
+        <w:rPr>
+          <w:lang w:val="en-US"/>
+        </w:rPr>
+        <w:t xml:space="preserve"> of given tests</w:t>
+      </w:r>
     </w:p>
     <w:p>
       <w:pPr>
@@ -356,6 +672,537 @@
           <w:lang w:val="en-US"/>
         </w:rPr>
       </w:pPr>
+    </w:p>
+    <w:p>
+      <w:pPr>
+        <w:rPr>
+          <w:lang w:val="en-US"/>
+        </w:rPr>
+      </w:pPr>
+    </w:p>
+    <w:p>
+      <w:pPr>
+        <w:rPr>
+          <w:lang w:val="en-US"/>
+        </w:rPr>
+      </w:pPr>
+    </w:p>
+    <w:p>
+      <w:pPr>
+        <w:rPr>
+          <w:lang w:val="en-US"/>
+        </w:rPr>
+      </w:pPr>
+      <w:r>
+        <w:rPr>
+          <w:lang w:val="en-US"/>
+        </w:rPr>
+        <w:br w:type="page"/>
+      </w:r>
+    </w:p>
+    <w:p>
+      <w:pPr>
+        <w:pStyle w:val="Title"/>
+        <w:rPr>
+          <w:lang w:val="en-US"/>
+        </w:rPr>
+      </w:pPr>
+      <w:r>
+        <w:rPr>
+          <w:lang w:val="en-US"/>
+        </w:rPr>
+        <w:lastRenderedPageBreak/>
+        <w:t>Data Base</w:t>
+      </w:r>
+    </w:p>
+    <w:p>
+      <w:pPr>
+        <w:rPr>
+          <w:lang w:val="en-US"/>
+        </w:rPr>
+      </w:pPr>
+    </w:p>
+    <w:p>
+      <w:pPr>
+        <w:rPr>
+          <w:lang w:val="en-US"/>
+        </w:rPr>
+      </w:pPr>
+    </w:p>
+    <w:p>
+      <w:pPr>
+        <w:rPr>
+          <w:sz w:val="40"/>
+          <w:szCs w:val="40"/>
+          <w:lang w:val="en-US"/>
+        </w:rPr>
+      </w:pPr>
+      <w:r>
+        <w:rPr>
+          <w:sz w:val="40"/>
+          <w:szCs w:val="40"/>
+          <w:lang w:val="en-US"/>
+        </w:rPr>
+        <w:t>Reference Database</w:t>
+      </w:r>
+    </w:p>
+    <w:p>
+      <w:pPr>
+        <w:rPr>
+          <w:sz w:val="24"/>
+          <w:szCs w:val="24"/>
+          <w:lang w:val="en-US"/>
+        </w:rPr>
+      </w:pPr>
+    </w:p>
+    <w:p>
+      <w:pPr>
+        <w:rPr>
+          <w:lang w:val="en-US"/>
+        </w:rPr>
+      </w:pPr>
+      <w:r>
+        <w:rPr>
+          <w:lang w:val="en-US"/>
+        </w:rPr>
+        <w:t xml:space="preserve">In excel sheet </w:t>
+      </w:r>
+      <w:hyperlink r:id="rId5" w:history="1">
+        <w:r>
+          <w:rPr>
+            <w:rStyle w:val="Hyperlink"/>
+            <w:lang w:val="en-US"/>
+          </w:rPr>
+          <w:t>dat</w:t>
+        </w:r>
+        <w:r>
+          <w:rPr>
+            <w:rStyle w:val="Hyperlink"/>
+            <w:lang w:val="en-US"/>
+          </w:rPr>
+          <w:t>a</w:t>
+        </w:r>
+        <w:r>
+          <w:rPr>
+            <w:rStyle w:val="Hyperlink"/>
+            <w:lang w:val="en-US"/>
+          </w:rPr>
+          <w:t>base.xlsx</w:t>
+        </w:r>
+      </w:hyperlink>
+    </w:p>
+    <w:p>
+      <w:pPr>
+        <w:rPr>
+          <w:lang w:val="en-US"/>
+        </w:rPr>
+      </w:pPr>
+    </w:p>
+    <w:p>
+      <w:pPr>
+        <w:rPr>
+          <w:lang w:val="en-US"/>
+        </w:rPr>
+      </w:pPr>
+    </w:p>
+    <w:p>
+      <w:pPr>
+        <w:rPr>
+          <w:lang w:val="en-US"/>
+        </w:rPr>
+      </w:pPr>
+    </w:p>
+    <w:p>
+      <w:pPr>
+        <w:rPr>
+          <w:lang w:val="en-US"/>
+        </w:rPr>
+      </w:pPr>
+    </w:p>
+    <w:p>
+      <w:pPr>
+        <w:rPr>
+          <w:lang w:val="en-US"/>
+        </w:rPr>
+      </w:pPr>
+      <w:r>
+        <w:rPr>
+          <w:lang w:val="en-US"/>
+        </w:rPr>
+        <w:br w:type="page"/>
+      </w:r>
+    </w:p>
+    <w:p>
+      <w:pPr>
+        <w:pStyle w:val="Title"/>
+        <w:rPr>
+          <w:lang w:val="en-US"/>
+        </w:rPr>
+      </w:pPr>
+      <w:r>
+        <w:rPr>
+          <w:lang w:val="en-US"/>
+        </w:rPr>
+        <w:lastRenderedPageBreak/>
+        <w:t>Backend</w:t>
+      </w:r>
+    </w:p>
+    <w:p>
+      <w:pPr>
+        <w:rPr>
+          <w:lang w:val="en-US"/>
+        </w:rPr>
+      </w:pPr>
+    </w:p>
+    <w:p>
+      <w:pPr>
+        <w:pStyle w:val="Subtitle"/>
+        <w:rPr>
+          <w:lang w:val="en-US"/>
+        </w:rPr>
+      </w:pPr>
+      <w:r>
+        <w:rPr>
+          <w:lang w:val="en-US"/>
+        </w:rPr>
+        <w:t>Implementation details</w:t>
+      </w:r>
+    </w:p>
+    <w:p>
+      <w:pPr>
+        <w:rPr>
+          <w:lang w:val="en-US"/>
+        </w:rPr>
+      </w:pPr>
+    </w:p>
+    <w:p>
+      <w:pPr>
+        <w:rPr>
+          <w:lang w:val="en-US"/>
+        </w:rPr>
+      </w:pPr>
+      <w:r>
+        <w:rPr>
+          <w:lang w:val="en-US"/>
+        </w:rPr>
+        <w:t>Completed</w:t>
+      </w:r>
+    </w:p>
+    <w:p>
+      <w:pPr>
+        <w:pStyle w:val="ListParagraph"/>
+        <w:numPr>
+          <w:ilvl w:val="0"/>
+          <w:numId w:val="6"/>
+        </w:numPr>
+        <w:rPr>
+          <w:lang w:val="en-US"/>
+        </w:rPr>
+      </w:pPr>
+      <w:r>
+        <w:rPr>
+          <w:lang w:val="en-US"/>
+        </w:rPr>
+        <w:t>Created schema and model as per database v1</w:t>
+      </w:r>
+    </w:p>
+    <w:p>
+      <w:pPr>
+        <w:pStyle w:val="ListParagraph"/>
+        <w:numPr>
+          <w:ilvl w:val="0"/>
+          <w:numId w:val="6"/>
+        </w:numPr>
+        <w:rPr>
+          <w:lang w:val="en-US"/>
+        </w:rPr>
+      </w:pPr>
+      <w:r>
+        <w:rPr>
+          <w:lang w:val="en-US"/>
+        </w:rPr>
+        <w:t xml:space="preserve">Database connection to </w:t>
+      </w:r>
+      <w:proofErr w:type="spellStart"/>
+      <w:r>
+        <w:rPr>
+          <w:lang w:val="en-US"/>
+        </w:rPr>
+        <w:t>mongodb</w:t>
+      </w:r>
+      <w:proofErr w:type="spellEnd"/>
+      <w:r>
+        <w:rPr>
+          <w:lang w:val="en-US"/>
+        </w:rPr>
+        <w:t xml:space="preserve"> </w:t>
+      </w:r>
+    </w:p>
+    <w:p>
+      <w:pPr>
+        <w:pStyle w:val="ListParagraph"/>
+        <w:numPr>
+          <w:ilvl w:val="0"/>
+          <w:numId w:val="6"/>
+        </w:numPr>
+        <w:rPr>
+          <w:lang w:val="en-US"/>
+        </w:rPr>
+      </w:pPr>
+      <w:r>
+        <w:rPr>
+          <w:lang w:val="en-US"/>
+        </w:rPr>
+        <w:t>Public routes to student registration</w:t>
+      </w:r>
+    </w:p>
+    <w:p>
+      <w:pPr>
+        <w:pStyle w:val="ListParagraph"/>
+        <w:numPr>
+          <w:ilvl w:val="0"/>
+          <w:numId w:val="6"/>
+        </w:numPr>
+        <w:rPr>
+          <w:lang w:val="en-US"/>
+        </w:rPr>
+      </w:pPr>
+      <w:r>
+        <w:rPr>
+          <w:lang w:val="en-US"/>
+        </w:rPr>
+        <w:t>Student register service</w:t>
+      </w:r>
+    </w:p>
+    <w:p>
+      <w:pPr>
+        <w:pStyle w:val="ListParagraph"/>
+        <w:numPr>
+          <w:ilvl w:val="0"/>
+          <w:numId w:val="6"/>
+        </w:numPr>
+        <w:rPr>
+          <w:lang w:val="en-US"/>
+        </w:rPr>
+      </w:pPr>
+      <w:r>
+        <w:rPr>
+          <w:lang w:val="en-US"/>
+        </w:rPr>
+        <w:t xml:space="preserve">Login routes to </w:t>
+      </w:r>
+      <w:proofErr w:type="spellStart"/>
+      <w:r>
+        <w:rPr>
+          <w:lang w:val="en-US"/>
+        </w:rPr>
+        <w:t>userLogin</w:t>
+      </w:r>
+      <w:proofErr w:type="spellEnd"/>
+    </w:p>
+    <w:p>
+      <w:pPr>
+        <w:pStyle w:val="ListParagraph"/>
+        <w:numPr>
+          <w:ilvl w:val="0"/>
+          <w:numId w:val="6"/>
+        </w:numPr>
+        <w:rPr>
+          <w:lang w:val="en-US"/>
+        </w:rPr>
+      </w:pPr>
+      <w:r>
+        <w:rPr>
+          <w:lang w:val="en-US"/>
+        </w:rPr>
+        <w:t xml:space="preserve">Login service to </w:t>
+      </w:r>
+      <w:proofErr w:type="spellStart"/>
+      <w:r>
+        <w:rPr>
+          <w:lang w:val="en-US"/>
+        </w:rPr>
+        <w:t>userLogin</w:t>
+      </w:r>
+      <w:proofErr w:type="spellEnd"/>
+      <w:r>
+        <w:rPr>
+          <w:lang w:val="en-US"/>
+        </w:rPr>
+        <w:t xml:space="preserve"> and </w:t>
+      </w:r>
+      <w:proofErr w:type="spellStart"/>
+      <w:r>
+        <w:rPr>
+          <w:lang w:val="en-US"/>
+        </w:rPr>
+        <w:t>userDetails</w:t>
+      </w:r>
+      <w:proofErr w:type="spellEnd"/>
+    </w:p>
+    <w:p>
+      <w:pPr>
+        <w:pStyle w:val="ListParagraph"/>
+        <w:numPr>
+          <w:ilvl w:val="0"/>
+          <w:numId w:val="6"/>
+        </w:numPr>
+        <w:rPr>
+          <w:lang w:val="en-US"/>
+        </w:rPr>
+      </w:pPr>
+      <w:r>
+        <w:rPr>
+          <w:lang w:val="en-US"/>
+        </w:rPr>
+        <w:t xml:space="preserve">Login service to </w:t>
+      </w:r>
+      <w:proofErr w:type="spellStart"/>
+      <w:r>
+        <w:rPr>
+          <w:lang w:val="en-US"/>
+        </w:rPr>
+        <w:t>userLogin</w:t>
+      </w:r>
+      <w:proofErr w:type="spellEnd"/>
+      <w:r>
+        <w:rPr>
+          <w:lang w:val="en-US"/>
+        </w:rPr>
+        <w:t xml:space="preserve"> uses passport authentication</w:t>
+      </w:r>
+    </w:p>
+    <w:p>
+      <w:pPr>
+        <w:pStyle w:val="ListParagraph"/>
+        <w:numPr>
+          <w:ilvl w:val="0"/>
+          <w:numId w:val="6"/>
+        </w:numPr>
+        <w:rPr>
+          <w:lang w:val="en-US"/>
+        </w:rPr>
+      </w:pPr>
+      <w:r>
+        <w:rPr>
+          <w:lang w:val="en-US"/>
+        </w:rPr>
+        <w:t>Admin routes</w:t>
+      </w:r>
+    </w:p>
+    <w:p>
+      <w:pPr>
+        <w:pStyle w:val="ListParagraph"/>
+        <w:numPr>
+          <w:ilvl w:val="0"/>
+          <w:numId w:val="6"/>
+        </w:numPr>
+        <w:rPr>
+          <w:lang w:val="en-US"/>
+        </w:rPr>
+      </w:pPr>
+      <w:r>
+        <w:rPr>
+          <w:lang w:val="en-US"/>
+        </w:rPr>
+        <w:t>Admin service to register, remove and unblock user</w:t>
+      </w:r>
+    </w:p>
+    <w:p>
+      <w:pPr>
+        <w:pStyle w:val="ListParagraph"/>
+        <w:numPr>
+          <w:ilvl w:val="0"/>
+          <w:numId w:val="6"/>
+        </w:numPr>
+        <w:rPr>
+          <w:lang w:val="en-US"/>
+        </w:rPr>
+      </w:pPr>
+      <w:r>
+        <w:rPr>
+          <w:lang w:val="en-US"/>
+        </w:rPr>
+        <w:t xml:space="preserve">Admin service to get admin details from </w:t>
+      </w:r>
+      <w:proofErr w:type="spellStart"/>
+      <w:r>
+        <w:rPr>
+          <w:lang w:val="en-US"/>
+        </w:rPr>
+        <w:t>jwt</w:t>
+      </w:r>
+      <w:proofErr w:type="spellEnd"/>
+      <w:r>
+        <w:rPr>
+          <w:lang w:val="en-US"/>
+        </w:rPr>
+        <w:t xml:space="preserve"> token</w:t>
+      </w:r>
+    </w:p>
+    <w:p>
+      <w:pPr>
+        <w:pStyle w:val="ListParagraph"/>
+        <w:numPr>
+          <w:ilvl w:val="0"/>
+          <w:numId w:val="6"/>
+        </w:numPr>
+        <w:rPr>
+          <w:lang w:val="en-US"/>
+        </w:rPr>
+      </w:pPr>
+      <w:r>
+        <w:rPr>
+          <w:lang w:val="en-US"/>
+        </w:rPr>
+        <w:t xml:space="preserve">User routes to get </w:t>
+      </w:r>
+      <w:proofErr w:type="spellStart"/>
+      <w:r>
+        <w:rPr>
+          <w:lang w:val="en-US"/>
+        </w:rPr>
+        <w:t>userDetails</w:t>
+      </w:r>
+      <w:proofErr w:type="spellEnd"/>
+      <w:r>
+        <w:rPr>
+          <w:lang w:val="en-US"/>
+        </w:rPr>
+        <w:t xml:space="preserve"> from login service</w:t>
+      </w:r>
+    </w:p>
+    <w:p>
+      <w:pPr>
+        <w:pStyle w:val="ListParagraph"/>
+        <w:numPr>
+          <w:ilvl w:val="0"/>
+          <w:numId w:val="6"/>
+        </w:numPr>
+        <w:rPr>
+          <w:lang w:val="en-US"/>
+        </w:rPr>
+      </w:pPr>
+    </w:p>
+    <w:p>
+      <w:pPr>
+        <w:rPr>
+          <w:lang w:val="en-US"/>
+        </w:rPr>
+      </w:pPr>
+    </w:p>
+    <w:p>
+      <w:pPr>
+        <w:rPr>
+          <w:lang w:val="en-US"/>
+        </w:rPr>
+      </w:pPr>
+      <w:r>
+        <w:rPr>
+          <w:lang w:val="en-US"/>
+        </w:rPr>
+        <w:t>Previously done</w:t>
+      </w:r>
     </w:p>
     <w:sectPr>
       <w:pgSz w:w="11906" w:h="16838"/>
@@ -368,7 +1215,7 @@
 </file>
 
 <file path=word/numbering.xml><?xml version="1.0" encoding="utf-8"?>
-<w:numbering xmlns:wpc="http://schemas.microsoft.com/office/word/2010/wordprocessingCanvas" xmlns:cx="http://schemas.microsoft.com/office/drawing/2014/chartex" xmlns:cx1="http://schemas.microsoft.com/office/drawing/2015/9/8/chartex" xmlns:cx2="http://schemas.microsoft.com/office/drawing/2015/10/21/chartex" xmlns:cx3="http://schemas.microsoft.com/office/drawing/2016/5/9/chartex" xmlns:cx4="http://schemas.microsoft.com/office/drawing/2016/5/10/chartex" xmlns:cx5="http://schemas.microsoft.com/office/drawing/2016/5/11/chartex" xmlns:cx6="http://schemas.microsoft.com/office/drawing/2016/5/12/chartex" xmlns:cx7="http://schemas.microsoft.com/office/drawing/2016/5/13/chartex" xmlns:cx8="http://schemas.microsoft.com/office/drawing/2016/5/14/chartex" xmlns:mc="http://schemas.openxmlformats.org/markup-compatibility/2006" xmlns:aink="http://schemas.microsoft.com/office/drawing/2016/ink" xmlns:am3d="http://schemas.microsoft.com/office/drawing/2017/model3d" xmlns:o="urn:schemas-microsoft-com:office:office" xmlns:r="http://schemas.openxmlformats.org/officeDocument/2006/relationships" xmlns:m="http://schemas.openxmlformats.org/officeDocument/2006/math" xmlns:v="urn:schemas-microsoft-com:vml" xmlns:wp14="http://schemas.microsoft.com/office/word/2010/wordprocessingDrawing" xmlns:wp="http://schemas.openxmlformats.org/drawingml/2006/wordprocessingDrawing" xmlns:w10="urn:schemas-microsoft-com:office:word" xmlns:w="http://schemas.openxmlformats.org/wordprocessingml/2006/main" xmlns:w14="http://schemas.microsoft.com/office/word/2010/wordml" xmlns:w15="http://schemas.microsoft.com/office/word/2012/wordml" xmlns:w16cex="http://schemas.microsoft.com/office/word/2018/wordml/cex" xmlns:w16cid="http://schemas.microsoft.com/office/word/2016/wordml/cid" xmlns:w16="http://schemas.microsoft.com/office/word/2018/wordml" xmlns:w16sdtdh="http://schemas.microsoft.com/office/word/2020/wordml/sdtdatahash" xmlns:w16se="http://schemas.microsoft.com/office/word/2015/wordml/symex" xmlns:wpg="http://schemas.microsoft.com/office/word/2010/wordprocessingGroup" xmlns:wpi="http://schemas.microsoft.com/office/word/2010/wordprocessingInk" xmlns:wne="http://schemas.microsoft.com/office/word/2006/wordml" xmlns:wps="http://schemas.microsoft.com/office/word/2010/wordprocessingShape" mc:Ignorable="w14 w15 w16se w16cid w16 w16cex w16sdtdh wp14">
+<w:numbering xmlns:wpc="http://schemas.microsoft.com/office/word/2010/wordprocessingCanvas" xmlns:cx="http://schemas.microsoft.com/office/drawing/2014/chartex" xmlns:cx1="http://schemas.microsoft.com/office/drawing/2015/9/8/chartex" xmlns:cx2="http://schemas.microsoft.com/office/drawing/2015/10/21/chartex" xmlns:cx3="http://schemas.microsoft.com/office/drawing/2016/5/9/chartex" xmlns:cx4="http://schemas.microsoft.com/office/drawing/2016/5/10/chartex" xmlns:cx5="http://schemas.microsoft.com/office/drawing/2016/5/11/chartex" xmlns:cx6="http://schemas.microsoft.com/office/drawing/2016/5/12/chartex" xmlns:cx7="http://schemas.microsoft.com/office/drawing/2016/5/13/chartex" xmlns:cx8="http://schemas.microsoft.com/office/drawing/2016/5/14/chartex" xmlns:mc="http://schemas.openxmlformats.org/markup-compatibility/2006" xmlns:aink="http://schemas.microsoft.com/office/drawing/2016/ink" xmlns:am3d="http://schemas.microsoft.com/office/drawing/2017/model3d" xmlns:o="urn:schemas-microsoft-com:office:office" xmlns:oel="http://schemas.microsoft.com/office/2019/extlst" xmlns:r="http://schemas.openxmlformats.org/officeDocument/2006/relationships" xmlns:m="http://schemas.openxmlformats.org/officeDocument/2006/math" xmlns:v="urn:schemas-microsoft-com:vml" xmlns:wp14="http://schemas.microsoft.com/office/word/2010/wordprocessingDrawing" xmlns:wp="http://schemas.openxmlformats.org/drawingml/2006/wordprocessingDrawing" xmlns:w10="urn:schemas-microsoft-com:office:word" xmlns:w="http://schemas.openxmlformats.org/wordprocessingml/2006/main" xmlns:w14="http://schemas.microsoft.com/office/word/2010/wordml" xmlns:w15="http://schemas.microsoft.com/office/word/2012/wordml" xmlns:w16cex="http://schemas.microsoft.com/office/word/2018/wordml/cex" xmlns:w16cid="http://schemas.microsoft.com/office/word/2016/wordml/cid" xmlns:w16="http://schemas.microsoft.com/office/word/2018/wordml" xmlns:w16sdtdh="http://schemas.microsoft.com/office/word/2020/wordml/sdtdatahash" xmlns:w16se="http://schemas.microsoft.com/office/word/2015/wordml/symex" xmlns:wpg="http://schemas.microsoft.com/office/word/2010/wordprocessingGroup" xmlns:wpi="http://schemas.microsoft.com/office/word/2010/wordprocessingInk" xmlns:wne="http://schemas.microsoft.com/office/word/2006/wordml" xmlns:wps="http://schemas.microsoft.com/office/word/2010/wordprocessingShape" mc:Ignorable="w14 w15 w16se w16cid w16 w16cex w16sdtdh wp14">
   <w:abstractNum w:abstractNumId="0" w15:restartNumberingAfterBreak="0">
     <w:nsid w:val="11436072"/>
     <w:multiLevelType w:val="hybridMultilevel"/>
@@ -462,6 +1309,345 @@
     </w:lvl>
   </w:abstractNum>
   <w:abstractNum w:abstractNumId="1" w15:restartNumberingAfterBreak="0">
+    <w:nsid w:val="23522F5B"/>
+    <w:multiLevelType w:val="hybridMultilevel"/>
+    <w:tmpl w:val="FFB440C0"/>
+    <w:lvl w:ilvl="0" w:tplc="40090001">
+      <w:start w:val="1"/>
+      <w:numFmt w:val="bullet"/>
+      <w:lvlText w:val=""/>
+      <w:lvlJc w:val="left"/>
+      <w:pPr>
+        <w:ind w:left="1440" w:hanging="360"/>
+      </w:pPr>
+      <w:rPr>
+        <w:rFonts w:ascii="Symbol" w:hAnsi="Symbol" w:hint="default"/>
+      </w:rPr>
+    </w:lvl>
+    <w:lvl w:ilvl="1" w:tplc="40090003" w:tentative="1">
+      <w:start w:val="1"/>
+      <w:numFmt w:val="bullet"/>
+      <w:lvlText w:val="o"/>
+      <w:lvlJc w:val="left"/>
+      <w:pPr>
+        <w:ind w:left="2160" w:hanging="360"/>
+      </w:pPr>
+      <w:rPr>
+        <w:rFonts w:ascii="Courier New" w:hAnsi="Courier New" w:cs="Courier New" w:hint="default"/>
+      </w:rPr>
+    </w:lvl>
+    <w:lvl w:ilvl="2" w:tplc="40090005" w:tentative="1">
+      <w:start w:val="1"/>
+      <w:numFmt w:val="bullet"/>
+      <w:lvlText w:val=""/>
+      <w:lvlJc w:val="left"/>
+      <w:pPr>
+        <w:ind w:left="2880" w:hanging="360"/>
+      </w:pPr>
+      <w:rPr>
+        <w:rFonts w:ascii="Wingdings" w:hAnsi="Wingdings" w:hint="default"/>
+      </w:rPr>
+    </w:lvl>
+    <w:lvl w:ilvl="3" w:tplc="40090001" w:tentative="1">
+      <w:start w:val="1"/>
+      <w:numFmt w:val="bullet"/>
+      <w:lvlText w:val=""/>
+      <w:lvlJc w:val="left"/>
+      <w:pPr>
+        <w:ind w:left="3600" w:hanging="360"/>
+      </w:pPr>
+      <w:rPr>
+        <w:rFonts w:ascii="Symbol" w:hAnsi="Symbol" w:hint="default"/>
+      </w:rPr>
+    </w:lvl>
+    <w:lvl w:ilvl="4" w:tplc="40090003" w:tentative="1">
+      <w:start w:val="1"/>
+      <w:numFmt w:val="bullet"/>
+      <w:lvlText w:val="o"/>
+      <w:lvlJc w:val="left"/>
+      <w:pPr>
+        <w:ind w:left="4320" w:hanging="360"/>
+      </w:pPr>
+      <w:rPr>
+        <w:rFonts w:ascii="Courier New" w:hAnsi="Courier New" w:cs="Courier New" w:hint="default"/>
+      </w:rPr>
+    </w:lvl>
+    <w:lvl w:ilvl="5" w:tplc="40090005" w:tentative="1">
+      <w:start w:val="1"/>
+      <w:numFmt w:val="bullet"/>
+      <w:lvlText w:val=""/>
+      <w:lvlJc w:val="left"/>
+      <w:pPr>
+        <w:ind w:left="5040" w:hanging="360"/>
+      </w:pPr>
+      <w:rPr>
+        <w:rFonts w:ascii="Wingdings" w:hAnsi="Wingdings" w:hint="default"/>
+      </w:rPr>
+    </w:lvl>
+    <w:lvl w:ilvl="6" w:tplc="40090001" w:tentative="1">
+      <w:start w:val="1"/>
+      <w:numFmt w:val="bullet"/>
+      <w:lvlText w:val=""/>
+      <w:lvlJc w:val="left"/>
+      <w:pPr>
+        <w:ind w:left="5760" w:hanging="360"/>
+      </w:pPr>
+      <w:rPr>
+        <w:rFonts w:ascii="Symbol" w:hAnsi="Symbol" w:hint="default"/>
+      </w:rPr>
+    </w:lvl>
+    <w:lvl w:ilvl="7" w:tplc="40090003" w:tentative="1">
+      <w:start w:val="1"/>
+      <w:numFmt w:val="bullet"/>
+      <w:lvlText w:val="o"/>
+      <w:lvlJc w:val="left"/>
+      <w:pPr>
+        <w:ind w:left="6480" w:hanging="360"/>
+      </w:pPr>
+      <w:rPr>
+        <w:rFonts w:ascii="Courier New" w:hAnsi="Courier New" w:cs="Courier New" w:hint="default"/>
+      </w:rPr>
+    </w:lvl>
+    <w:lvl w:ilvl="8" w:tplc="40090005" w:tentative="1">
+      <w:start w:val="1"/>
+      <w:numFmt w:val="bullet"/>
+      <w:lvlText w:val=""/>
+      <w:lvlJc w:val="left"/>
+      <w:pPr>
+        <w:ind w:left="7200" w:hanging="360"/>
+      </w:pPr>
+      <w:rPr>
+        <w:rFonts w:ascii="Wingdings" w:hAnsi="Wingdings" w:hint="default"/>
+      </w:rPr>
+    </w:lvl>
+  </w:abstractNum>
+  <w:abstractNum w:abstractNumId="2" w15:restartNumberingAfterBreak="0">
+    <w:nsid w:val="3C5E21AD"/>
+    <w:multiLevelType w:val="hybridMultilevel"/>
+    <w:tmpl w:val="5052C436"/>
+    <w:lvl w:ilvl="0" w:tplc="40090001">
+      <w:start w:val="1"/>
+      <w:numFmt w:val="bullet"/>
+      <w:lvlText w:val=""/>
+      <w:lvlJc w:val="left"/>
+      <w:pPr>
+        <w:ind w:left="720" w:hanging="360"/>
+      </w:pPr>
+      <w:rPr>
+        <w:rFonts w:ascii="Symbol" w:hAnsi="Symbol" w:hint="default"/>
+      </w:rPr>
+    </w:lvl>
+    <w:lvl w:ilvl="1" w:tplc="40090003" w:tentative="1">
+      <w:start w:val="1"/>
+      <w:numFmt w:val="bullet"/>
+      <w:lvlText w:val="o"/>
+      <w:lvlJc w:val="left"/>
+      <w:pPr>
+        <w:ind w:left="1440" w:hanging="360"/>
+      </w:pPr>
+      <w:rPr>
+        <w:rFonts w:ascii="Courier New" w:hAnsi="Courier New" w:cs="Courier New" w:hint="default"/>
+      </w:rPr>
+    </w:lvl>
+    <w:lvl w:ilvl="2" w:tplc="40090005" w:tentative="1">
+      <w:start w:val="1"/>
+      <w:numFmt w:val="bullet"/>
+      <w:lvlText w:val=""/>
+      <w:lvlJc w:val="left"/>
+      <w:pPr>
+        <w:ind w:left="2160" w:hanging="360"/>
+      </w:pPr>
+      <w:rPr>
+        <w:rFonts w:ascii="Wingdings" w:hAnsi="Wingdings" w:hint="default"/>
+      </w:rPr>
+    </w:lvl>
+    <w:lvl w:ilvl="3" w:tplc="40090001" w:tentative="1">
+      <w:start w:val="1"/>
+      <w:numFmt w:val="bullet"/>
+      <w:lvlText w:val=""/>
+      <w:lvlJc w:val="left"/>
+      <w:pPr>
+        <w:ind w:left="2880" w:hanging="360"/>
+      </w:pPr>
+      <w:rPr>
+        <w:rFonts w:ascii="Symbol" w:hAnsi="Symbol" w:hint="default"/>
+      </w:rPr>
+    </w:lvl>
+    <w:lvl w:ilvl="4" w:tplc="40090003" w:tentative="1">
+      <w:start w:val="1"/>
+      <w:numFmt w:val="bullet"/>
+      <w:lvlText w:val="o"/>
+      <w:lvlJc w:val="left"/>
+      <w:pPr>
+        <w:ind w:left="3600" w:hanging="360"/>
+      </w:pPr>
+      <w:rPr>
+        <w:rFonts w:ascii="Courier New" w:hAnsi="Courier New" w:cs="Courier New" w:hint="default"/>
+      </w:rPr>
+    </w:lvl>
+    <w:lvl w:ilvl="5" w:tplc="40090005" w:tentative="1">
+      <w:start w:val="1"/>
+      <w:numFmt w:val="bullet"/>
+      <w:lvlText w:val=""/>
+      <w:lvlJc w:val="left"/>
+      <w:pPr>
+        <w:ind w:left="4320" w:hanging="360"/>
+      </w:pPr>
+      <w:rPr>
+        <w:rFonts w:ascii="Wingdings" w:hAnsi="Wingdings" w:hint="default"/>
+      </w:rPr>
+    </w:lvl>
+    <w:lvl w:ilvl="6" w:tplc="40090001" w:tentative="1">
+      <w:start w:val="1"/>
+      <w:numFmt w:val="bullet"/>
+      <w:lvlText w:val=""/>
+      <w:lvlJc w:val="left"/>
+      <w:pPr>
+        <w:ind w:left="5040" w:hanging="360"/>
+      </w:pPr>
+      <w:rPr>
+        <w:rFonts w:ascii="Symbol" w:hAnsi="Symbol" w:hint="default"/>
+      </w:rPr>
+    </w:lvl>
+    <w:lvl w:ilvl="7" w:tplc="40090003" w:tentative="1">
+      <w:start w:val="1"/>
+      <w:numFmt w:val="bullet"/>
+      <w:lvlText w:val="o"/>
+      <w:lvlJc w:val="left"/>
+      <w:pPr>
+        <w:ind w:left="5760" w:hanging="360"/>
+      </w:pPr>
+      <w:rPr>
+        <w:rFonts w:ascii="Courier New" w:hAnsi="Courier New" w:cs="Courier New" w:hint="default"/>
+      </w:rPr>
+    </w:lvl>
+    <w:lvl w:ilvl="8" w:tplc="40090005" w:tentative="1">
+      <w:start w:val="1"/>
+      <w:numFmt w:val="bullet"/>
+      <w:lvlText w:val=""/>
+      <w:lvlJc w:val="left"/>
+      <w:pPr>
+        <w:ind w:left="6480" w:hanging="360"/>
+      </w:pPr>
+      <w:rPr>
+        <w:rFonts w:ascii="Wingdings" w:hAnsi="Wingdings" w:hint="default"/>
+      </w:rPr>
+    </w:lvl>
+  </w:abstractNum>
+  <w:abstractNum w:abstractNumId="3" w15:restartNumberingAfterBreak="0">
+    <w:nsid w:val="64376646"/>
+    <w:multiLevelType w:val="hybridMultilevel"/>
+    <w:tmpl w:val="E278C8C4"/>
+    <w:lvl w:ilvl="0" w:tplc="40090001">
+      <w:start w:val="1"/>
+      <w:numFmt w:val="bullet"/>
+      <w:lvlText w:val=""/>
+      <w:lvlJc w:val="left"/>
+      <w:pPr>
+        <w:ind w:left="720" w:hanging="360"/>
+      </w:pPr>
+      <w:rPr>
+        <w:rFonts w:ascii="Symbol" w:hAnsi="Symbol" w:hint="default"/>
+      </w:rPr>
+    </w:lvl>
+    <w:lvl w:ilvl="1" w:tplc="40090003" w:tentative="1">
+      <w:start w:val="1"/>
+      <w:numFmt w:val="bullet"/>
+      <w:lvlText w:val="o"/>
+      <w:lvlJc w:val="left"/>
+      <w:pPr>
+        <w:ind w:left="1440" w:hanging="360"/>
+      </w:pPr>
+      <w:rPr>
+        <w:rFonts w:ascii="Courier New" w:hAnsi="Courier New" w:cs="Courier New" w:hint="default"/>
+      </w:rPr>
+    </w:lvl>
+    <w:lvl w:ilvl="2" w:tplc="40090005" w:tentative="1">
+      <w:start w:val="1"/>
+      <w:numFmt w:val="bullet"/>
+      <w:lvlText w:val=""/>
+      <w:lvlJc w:val="left"/>
+      <w:pPr>
+        <w:ind w:left="2160" w:hanging="360"/>
+      </w:pPr>
+      <w:rPr>
+        <w:rFonts w:ascii="Wingdings" w:hAnsi="Wingdings" w:hint="default"/>
+      </w:rPr>
+    </w:lvl>
+    <w:lvl w:ilvl="3" w:tplc="40090001" w:tentative="1">
+      <w:start w:val="1"/>
+      <w:numFmt w:val="bullet"/>
+      <w:lvlText w:val=""/>
+      <w:lvlJc w:val="left"/>
+      <w:pPr>
+        <w:ind w:left="2880" w:hanging="360"/>
+      </w:pPr>
+      <w:rPr>
+        <w:rFonts w:ascii="Symbol" w:hAnsi="Symbol" w:hint="default"/>
+      </w:rPr>
+    </w:lvl>
+    <w:lvl w:ilvl="4" w:tplc="40090003" w:tentative="1">
+      <w:start w:val="1"/>
+      <w:numFmt w:val="bullet"/>
+      <w:lvlText w:val="o"/>
+      <w:lvlJc w:val="left"/>
+      <w:pPr>
+        <w:ind w:left="3600" w:hanging="360"/>
+      </w:pPr>
+      <w:rPr>
+        <w:rFonts w:ascii="Courier New" w:hAnsi="Courier New" w:cs="Courier New" w:hint="default"/>
+      </w:rPr>
+    </w:lvl>
+    <w:lvl w:ilvl="5" w:tplc="40090005" w:tentative="1">
+      <w:start w:val="1"/>
+      <w:numFmt w:val="bullet"/>
+      <w:lvlText w:val=""/>
+      <w:lvlJc w:val="left"/>
+      <w:pPr>
+        <w:ind w:left="4320" w:hanging="360"/>
+      </w:pPr>
+      <w:rPr>
+        <w:rFonts w:ascii="Wingdings" w:hAnsi="Wingdings" w:hint="default"/>
+      </w:rPr>
+    </w:lvl>
+    <w:lvl w:ilvl="6" w:tplc="40090001" w:tentative="1">
+      <w:start w:val="1"/>
+      <w:numFmt w:val="bullet"/>
+      <w:lvlText w:val=""/>
+      <w:lvlJc w:val="left"/>
+      <w:pPr>
+        <w:ind w:left="5040" w:hanging="360"/>
+      </w:pPr>
+      <w:rPr>
+        <w:rFonts w:ascii="Symbol" w:hAnsi="Symbol" w:hint="default"/>
+      </w:rPr>
+    </w:lvl>
+    <w:lvl w:ilvl="7" w:tplc="40090003" w:tentative="1">
+      <w:start w:val="1"/>
+      <w:numFmt w:val="bullet"/>
+      <w:lvlText w:val="o"/>
+      <w:lvlJc w:val="left"/>
+      <w:pPr>
+        <w:ind w:left="5760" w:hanging="360"/>
+      </w:pPr>
+      <w:rPr>
+        <w:rFonts w:ascii="Courier New" w:hAnsi="Courier New" w:cs="Courier New" w:hint="default"/>
+      </w:rPr>
+    </w:lvl>
+    <w:lvl w:ilvl="8" w:tplc="40090005" w:tentative="1">
+      <w:start w:val="1"/>
+      <w:numFmt w:val="bullet"/>
+      <w:lvlText w:val=""/>
+      <w:lvlJc w:val="left"/>
+      <w:pPr>
+        <w:ind w:left="6480" w:hanging="360"/>
+      </w:pPr>
+      <w:rPr>
+        <w:rFonts w:ascii="Wingdings" w:hAnsi="Wingdings" w:hint="default"/>
+      </w:rPr>
+    </w:lvl>
+  </w:abstractNum>
+  <w:abstractNum w:abstractNumId="4" w15:restartNumberingAfterBreak="0">
     <w:nsid w:val="66661BA3"/>
     <w:multiLevelType w:val="hybridMultilevel"/>
     <w:tmpl w:val="03CC0FDA"/>
@@ -550,11 +1736,136 @@
       </w:pPr>
     </w:lvl>
   </w:abstractNum>
-  <w:num w:numId="1">
+  <w:abstractNum w:abstractNumId="5" w15:restartNumberingAfterBreak="0">
+    <w:nsid w:val="684A38EA"/>
+    <w:multiLevelType w:val="hybridMultilevel"/>
+    <w:tmpl w:val="5AFCDD9A"/>
+    <w:lvl w:ilvl="0" w:tplc="40090001">
+      <w:start w:val="1"/>
+      <w:numFmt w:val="bullet"/>
+      <w:lvlText w:val=""/>
+      <w:lvlJc w:val="left"/>
+      <w:pPr>
+        <w:ind w:left="1440" w:hanging="360"/>
+      </w:pPr>
+      <w:rPr>
+        <w:rFonts w:ascii="Symbol" w:hAnsi="Symbol" w:hint="default"/>
+      </w:rPr>
+    </w:lvl>
+    <w:lvl w:ilvl="1" w:tplc="40090003" w:tentative="1">
+      <w:start w:val="1"/>
+      <w:numFmt w:val="bullet"/>
+      <w:lvlText w:val="o"/>
+      <w:lvlJc w:val="left"/>
+      <w:pPr>
+        <w:ind w:left="2160" w:hanging="360"/>
+      </w:pPr>
+      <w:rPr>
+        <w:rFonts w:ascii="Courier New" w:hAnsi="Courier New" w:cs="Courier New" w:hint="default"/>
+      </w:rPr>
+    </w:lvl>
+    <w:lvl w:ilvl="2" w:tplc="40090005" w:tentative="1">
+      <w:start w:val="1"/>
+      <w:numFmt w:val="bullet"/>
+      <w:lvlText w:val=""/>
+      <w:lvlJc w:val="left"/>
+      <w:pPr>
+        <w:ind w:left="2880" w:hanging="360"/>
+      </w:pPr>
+      <w:rPr>
+        <w:rFonts w:ascii="Wingdings" w:hAnsi="Wingdings" w:hint="default"/>
+      </w:rPr>
+    </w:lvl>
+    <w:lvl w:ilvl="3" w:tplc="40090001" w:tentative="1">
+      <w:start w:val="1"/>
+      <w:numFmt w:val="bullet"/>
+      <w:lvlText w:val=""/>
+      <w:lvlJc w:val="left"/>
+      <w:pPr>
+        <w:ind w:left="3600" w:hanging="360"/>
+      </w:pPr>
+      <w:rPr>
+        <w:rFonts w:ascii="Symbol" w:hAnsi="Symbol" w:hint="default"/>
+      </w:rPr>
+    </w:lvl>
+    <w:lvl w:ilvl="4" w:tplc="40090003" w:tentative="1">
+      <w:start w:val="1"/>
+      <w:numFmt w:val="bullet"/>
+      <w:lvlText w:val="o"/>
+      <w:lvlJc w:val="left"/>
+      <w:pPr>
+        <w:ind w:left="4320" w:hanging="360"/>
+      </w:pPr>
+      <w:rPr>
+        <w:rFonts w:ascii="Courier New" w:hAnsi="Courier New" w:cs="Courier New" w:hint="default"/>
+      </w:rPr>
+    </w:lvl>
+    <w:lvl w:ilvl="5" w:tplc="40090005" w:tentative="1">
+      <w:start w:val="1"/>
+      <w:numFmt w:val="bullet"/>
+      <w:lvlText w:val=""/>
+      <w:lvlJc w:val="left"/>
+      <w:pPr>
+        <w:ind w:left="5040" w:hanging="360"/>
+      </w:pPr>
+      <w:rPr>
+        <w:rFonts w:ascii="Wingdings" w:hAnsi="Wingdings" w:hint="default"/>
+      </w:rPr>
+    </w:lvl>
+    <w:lvl w:ilvl="6" w:tplc="40090001" w:tentative="1">
+      <w:start w:val="1"/>
+      <w:numFmt w:val="bullet"/>
+      <w:lvlText w:val=""/>
+      <w:lvlJc w:val="left"/>
+      <w:pPr>
+        <w:ind w:left="5760" w:hanging="360"/>
+      </w:pPr>
+      <w:rPr>
+        <w:rFonts w:ascii="Symbol" w:hAnsi="Symbol" w:hint="default"/>
+      </w:rPr>
+    </w:lvl>
+    <w:lvl w:ilvl="7" w:tplc="40090003" w:tentative="1">
+      <w:start w:val="1"/>
+      <w:numFmt w:val="bullet"/>
+      <w:lvlText w:val="o"/>
+      <w:lvlJc w:val="left"/>
+      <w:pPr>
+        <w:ind w:left="6480" w:hanging="360"/>
+      </w:pPr>
+      <w:rPr>
+        <w:rFonts w:ascii="Courier New" w:hAnsi="Courier New" w:cs="Courier New" w:hint="default"/>
+      </w:rPr>
+    </w:lvl>
+    <w:lvl w:ilvl="8" w:tplc="40090005" w:tentative="1">
+      <w:start w:val="1"/>
+      <w:numFmt w:val="bullet"/>
+      <w:lvlText w:val=""/>
+      <w:lvlJc w:val="left"/>
+      <w:pPr>
+        <w:ind w:left="7200" w:hanging="360"/>
+      </w:pPr>
+      <w:rPr>
+        <w:rFonts w:ascii="Wingdings" w:hAnsi="Wingdings" w:hint="default"/>
+      </w:rPr>
+    </w:lvl>
+  </w:abstractNum>
+  <w:num w:numId="1" w16cid:durableId="1824541299">
     <w:abstractNumId w:val="0"/>
   </w:num>
-  <w:num w:numId="2">
+  <w:num w:numId="2" w16cid:durableId="1755397844">
+    <w:abstractNumId w:val="4"/>
+  </w:num>
+  <w:num w:numId="3" w16cid:durableId="702173490">
     <w:abstractNumId w:val="1"/>
+  </w:num>
+  <w:num w:numId="4" w16cid:durableId="1573814211">
+    <w:abstractNumId w:val="2"/>
+  </w:num>
+  <w:num w:numId="5" w16cid:durableId="1630235183">
+    <w:abstractNumId w:val="5"/>
+  </w:num>
+  <w:num w:numId="6" w16cid:durableId="1509641753">
+    <w:abstractNumId w:val="3"/>
   </w:num>
 </w:numbering>
 </file>
@@ -1030,6 +2341,72 @@
       <w:szCs w:val="56"/>
     </w:rPr>
   </w:style>
+  <w:style w:type="character" w:styleId="Hyperlink">
+    <w:name w:val="Hyperlink"/>
+    <w:basedOn w:val="DefaultParagraphFont"/>
+    <w:uiPriority w:val="99"/>
+    <w:unhideWhenUsed/>
+    <w:rsid w:val="00D622CA"/>
+    <w:rPr>
+      <w:color w:val="0563C1" w:themeColor="hyperlink"/>
+      <w:u w:val="single"/>
+    </w:rPr>
+  </w:style>
+  <w:style w:type="character" w:styleId="UnresolvedMention">
+    <w:name w:val="Unresolved Mention"/>
+    <w:basedOn w:val="DefaultParagraphFont"/>
+    <w:uiPriority w:val="99"/>
+    <w:semiHidden/>
+    <w:unhideWhenUsed/>
+    <w:rsid w:val="00D622CA"/>
+    <w:rPr>
+      <w:color w:val="605E5C"/>
+      <w:shd w:val="clear" w:color="auto" w:fill="E1DFDD"/>
+    </w:rPr>
+  </w:style>
+  <w:style w:type="character" w:styleId="FollowedHyperlink">
+    <w:name w:val="FollowedHyperlink"/>
+    <w:basedOn w:val="DefaultParagraphFont"/>
+    <w:uiPriority w:val="99"/>
+    <w:semiHidden/>
+    <w:unhideWhenUsed/>
+    <w:rsid w:val="0059338B"/>
+    <w:rPr>
+      <w:color w:val="954F72" w:themeColor="followedHyperlink"/>
+      <w:u w:val="single"/>
+    </w:rPr>
+  </w:style>
+  <w:style w:type="paragraph" w:styleId="Subtitle">
+    <w:name w:val="Subtitle"/>
+    <w:basedOn w:val="Normal"/>
+    <w:next w:val="Normal"/>
+    <w:link w:val="SubtitleChar"/>
+    <w:uiPriority w:val="11"/>
+    <w:qFormat/>
+    <w:rsid w:val="0059338B"/>
+    <w:pPr>
+      <w:numPr>
+        <w:ilvl w:val="1"/>
+      </w:numPr>
+    </w:pPr>
+    <w:rPr>
+      <w:rFonts w:eastAsiaTheme="minorEastAsia"/>
+      <w:color w:val="5A5A5A" w:themeColor="text1" w:themeTint="A5"/>
+      <w:spacing w:val="15"/>
+    </w:rPr>
+  </w:style>
+  <w:style w:type="character" w:customStyle="1" w:styleId="SubtitleChar">
+    <w:name w:val="Subtitle Char"/>
+    <w:basedOn w:val="DefaultParagraphFont"/>
+    <w:link w:val="Subtitle"/>
+    <w:uiPriority w:val="11"/>
+    <w:rsid w:val="0059338B"/>
+    <w:rPr>
+      <w:rFonts w:eastAsiaTheme="minorEastAsia"/>
+      <w:color w:val="5A5A5A" w:themeColor="text1" w:themeTint="A5"/>
+      <w:spacing w:val="15"/>
+    </w:rPr>
+  </w:style>
 </w:styles>
 </file>
 

</xml_diff>

<commit_message>
added APIs for subject and question
</commit_message>
<xml_diff>
--- a/notes.docx
+++ b/notes.docx
@@ -773,21 +773,7 @@
             <w:rStyle w:val="Hyperlink"/>
             <w:lang w:val="en-US"/>
           </w:rPr>
-          <w:t>dat</w:t>
-        </w:r>
-        <w:r>
-          <w:rPr>
-            <w:rStyle w:val="Hyperlink"/>
-            <w:lang w:val="en-US"/>
-          </w:rPr>
-          <w:t>a</w:t>
-        </w:r>
-        <w:r>
-          <w:rPr>
-            <w:rStyle w:val="Hyperlink"/>
-            <w:lang w:val="en-US"/>
-          </w:rPr>
-          <w:t>base.xlsx</w:t>
+          <w:t>database.xlsx</w:t>
         </w:r>
       </w:hyperlink>
     </w:p>
@@ -1183,25 +1169,132 @@
           <w:lang w:val="en-US"/>
         </w:rPr>
       </w:pPr>
-    </w:p>
-    <w:p>
-      <w:pPr>
-        <w:rPr>
-          <w:lang w:val="en-US"/>
-        </w:rPr>
-      </w:pPr>
-    </w:p>
-    <w:p>
-      <w:pPr>
-        <w:rPr>
-          <w:lang w:val="en-US"/>
-        </w:rPr>
-      </w:pPr>
-      <w:r>
-        <w:rPr>
-          <w:lang w:val="en-US"/>
-        </w:rPr>
-        <w:t>Previously done</w:t>
+      <w:r>
+        <w:rPr>
+          <w:lang w:val="en-US"/>
+        </w:rPr>
+        <w:t xml:space="preserve">Admin service and routes to add, remove and unblock Subject </w:t>
+      </w:r>
+    </w:p>
+    <w:p>
+      <w:pPr>
+        <w:rPr>
+          <w:lang w:val="en-US"/>
+        </w:rPr>
+      </w:pPr>
+    </w:p>
+    <w:p>
+      <w:pPr>
+        <w:rPr>
+          <w:lang w:val="en-US"/>
+        </w:rPr>
+      </w:pPr>
+      <w:r>
+        <w:rPr>
+          <w:lang w:val="en-US"/>
+        </w:rPr>
+        <w:t>To do</w:t>
+      </w:r>
+    </w:p>
+    <w:p>
+      <w:pPr>
+        <w:pStyle w:val="ListParagraph"/>
+        <w:numPr>
+          <w:ilvl w:val="0"/>
+          <w:numId w:val="7"/>
+        </w:numPr>
+        <w:rPr>
+          <w:lang w:val="en-US"/>
+        </w:rPr>
+      </w:pPr>
+      <w:r>
+        <w:rPr>
+          <w:lang w:val="en-US"/>
+        </w:rPr>
+        <w:t>Create question bank – add question, update answer, remove question</w:t>
+      </w:r>
+    </w:p>
+    <w:p>
+      <w:pPr>
+        <w:pStyle w:val="ListParagraph"/>
+        <w:numPr>
+          <w:ilvl w:val="1"/>
+          <w:numId w:val="7"/>
+        </w:numPr>
+        <w:rPr>
+          <w:lang w:val="en-US"/>
+        </w:rPr>
+      </w:pPr>
+      <w:r>
+        <w:rPr>
+          <w:lang w:val="en-US"/>
+        </w:rPr>
+        <w:t>Question form {</w:t>
+      </w:r>
+    </w:p>
+    <w:p>
+      <w:pPr>
+        <w:pStyle w:val="ListParagraph"/>
+        <w:ind w:left="2160"/>
+        <w:rPr>
+          <w:lang w:val="en-US"/>
+        </w:rPr>
+      </w:pPr>
+      <w:r>
+        <w:rPr>
+          <w:lang w:val="en-US"/>
+        </w:rPr>
+        <w:t xml:space="preserve">Body, Marks, [options], </w:t>
+      </w:r>
+      <w:proofErr w:type="gramStart"/>
+      <w:r>
+        <w:rPr>
+          <w:lang w:val="en-US"/>
+        </w:rPr>
+        <w:t>explanation(</w:t>
+      </w:r>
+      <w:proofErr w:type="gramEnd"/>
+      <w:r>
+        <w:rPr>
+          <w:lang w:val="en-US"/>
+        </w:rPr>
+        <w:t>no</w:t>
+      </w:r>
+      <w:r>
+        <w:rPr>
+          <w:lang w:val="en-US"/>
+        </w:rPr>
+        <w:t>t required</w:t>
+      </w:r>
+      <w:r>
+        <w:rPr>
+          <w:lang w:val="en-US"/>
+        </w:rPr>
+        <w:t>), subject</w:t>
+      </w:r>
+      <w:r>
+        <w:rPr>
+          <w:lang w:val="en-US"/>
+        </w:rPr>
+        <w:t>, answer</w:t>
+      </w:r>
+    </w:p>
+    <w:p>
+      <w:pPr>
+        <w:pStyle w:val="ListParagraph"/>
+        <w:numPr>
+          <w:ilvl w:val="1"/>
+          <w:numId w:val="7"/>
+        </w:numPr>
+        <w:rPr>
+          <w:lang w:val="en-US"/>
+        </w:rPr>
+      </w:pPr>
+      <w:r>
+        <w:rPr>
+          <w:lang w:val="en-US"/>
+        </w:rPr>
+        <w:t>}</w:t>
       </w:r>
     </w:p>
     <w:sectPr>
@@ -1309,6 +1402,119 @@
     </w:lvl>
   </w:abstractNum>
   <w:abstractNum w:abstractNumId="1" w15:restartNumberingAfterBreak="0">
+    <w:nsid w:val="136F49E3"/>
+    <w:multiLevelType w:val="hybridMultilevel"/>
+    <w:tmpl w:val="866EC96E"/>
+    <w:lvl w:ilvl="0" w:tplc="40090001">
+      <w:start w:val="1"/>
+      <w:numFmt w:val="bullet"/>
+      <w:lvlText w:val=""/>
+      <w:lvlJc w:val="left"/>
+      <w:pPr>
+        <w:ind w:left="720" w:hanging="360"/>
+      </w:pPr>
+      <w:rPr>
+        <w:rFonts w:ascii="Symbol" w:hAnsi="Symbol" w:hint="default"/>
+      </w:rPr>
+    </w:lvl>
+    <w:lvl w:ilvl="1" w:tplc="40090003">
+      <w:start w:val="1"/>
+      <w:numFmt w:val="bullet"/>
+      <w:lvlText w:val="o"/>
+      <w:lvlJc w:val="left"/>
+      <w:pPr>
+        <w:ind w:left="1440" w:hanging="360"/>
+      </w:pPr>
+      <w:rPr>
+        <w:rFonts w:ascii="Courier New" w:hAnsi="Courier New" w:cs="Courier New" w:hint="default"/>
+      </w:rPr>
+    </w:lvl>
+    <w:lvl w:ilvl="2" w:tplc="40090005">
+      <w:start w:val="1"/>
+      <w:numFmt w:val="bullet"/>
+      <w:lvlText w:val=""/>
+      <w:lvlJc w:val="left"/>
+      <w:pPr>
+        <w:ind w:left="2160" w:hanging="360"/>
+      </w:pPr>
+      <w:rPr>
+        <w:rFonts w:ascii="Wingdings" w:hAnsi="Wingdings" w:hint="default"/>
+      </w:rPr>
+    </w:lvl>
+    <w:lvl w:ilvl="3" w:tplc="40090001" w:tentative="1">
+      <w:start w:val="1"/>
+      <w:numFmt w:val="bullet"/>
+      <w:lvlText w:val=""/>
+      <w:lvlJc w:val="left"/>
+      <w:pPr>
+        <w:ind w:left="2880" w:hanging="360"/>
+      </w:pPr>
+      <w:rPr>
+        <w:rFonts w:ascii="Symbol" w:hAnsi="Symbol" w:hint="default"/>
+      </w:rPr>
+    </w:lvl>
+    <w:lvl w:ilvl="4" w:tplc="40090003" w:tentative="1">
+      <w:start w:val="1"/>
+      <w:numFmt w:val="bullet"/>
+      <w:lvlText w:val="o"/>
+      <w:lvlJc w:val="left"/>
+      <w:pPr>
+        <w:ind w:left="3600" w:hanging="360"/>
+      </w:pPr>
+      <w:rPr>
+        <w:rFonts w:ascii="Courier New" w:hAnsi="Courier New" w:cs="Courier New" w:hint="default"/>
+      </w:rPr>
+    </w:lvl>
+    <w:lvl w:ilvl="5" w:tplc="40090005" w:tentative="1">
+      <w:start w:val="1"/>
+      <w:numFmt w:val="bullet"/>
+      <w:lvlText w:val=""/>
+      <w:lvlJc w:val="left"/>
+      <w:pPr>
+        <w:ind w:left="4320" w:hanging="360"/>
+      </w:pPr>
+      <w:rPr>
+        <w:rFonts w:ascii="Wingdings" w:hAnsi="Wingdings" w:hint="default"/>
+      </w:rPr>
+    </w:lvl>
+    <w:lvl w:ilvl="6" w:tplc="40090001" w:tentative="1">
+      <w:start w:val="1"/>
+      <w:numFmt w:val="bullet"/>
+      <w:lvlText w:val=""/>
+      <w:lvlJc w:val="left"/>
+      <w:pPr>
+        <w:ind w:left="5040" w:hanging="360"/>
+      </w:pPr>
+      <w:rPr>
+        <w:rFonts w:ascii="Symbol" w:hAnsi="Symbol" w:hint="default"/>
+      </w:rPr>
+    </w:lvl>
+    <w:lvl w:ilvl="7" w:tplc="40090003" w:tentative="1">
+      <w:start w:val="1"/>
+      <w:numFmt w:val="bullet"/>
+      <w:lvlText w:val="o"/>
+      <w:lvlJc w:val="left"/>
+      <w:pPr>
+        <w:ind w:left="5760" w:hanging="360"/>
+      </w:pPr>
+      <w:rPr>
+        <w:rFonts w:ascii="Courier New" w:hAnsi="Courier New" w:cs="Courier New" w:hint="default"/>
+      </w:rPr>
+    </w:lvl>
+    <w:lvl w:ilvl="8" w:tplc="40090005" w:tentative="1">
+      <w:start w:val="1"/>
+      <w:numFmt w:val="bullet"/>
+      <w:lvlText w:val=""/>
+      <w:lvlJc w:val="left"/>
+      <w:pPr>
+        <w:ind w:left="6480" w:hanging="360"/>
+      </w:pPr>
+      <w:rPr>
+        <w:rFonts w:ascii="Wingdings" w:hAnsi="Wingdings" w:hint="default"/>
+      </w:rPr>
+    </w:lvl>
+  </w:abstractNum>
+  <w:abstractNum w:abstractNumId="2" w15:restartNumberingAfterBreak="0">
     <w:nsid w:val="23522F5B"/>
     <w:multiLevelType w:val="hybridMultilevel"/>
     <w:tmpl w:val="FFB440C0"/>
@@ -1421,7 +1627,7 @@
       </w:rPr>
     </w:lvl>
   </w:abstractNum>
-  <w:abstractNum w:abstractNumId="2" w15:restartNumberingAfterBreak="0">
+  <w:abstractNum w:abstractNumId="3" w15:restartNumberingAfterBreak="0">
     <w:nsid w:val="3C5E21AD"/>
     <w:multiLevelType w:val="hybridMultilevel"/>
     <w:tmpl w:val="5052C436"/>
@@ -1534,7 +1740,7 @@
       </w:rPr>
     </w:lvl>
   </w:abstractNum>
-  <w:abstractNum w:abstractNumId="3" w15:restartNumberingAfterBreak="0">
+  <w:abstractNum w:abstractNumId="4" w15:restartNumberingAfterBreak="0">
     <w:nsid w:val="64376646"/>
     <w:multiLevelType w:val="hybridMultilevel"/>
     <w:tmpl w:val="E278C8C4"/>
@@ -1647,7 +1853,7 @@
       </w:rPr>
     </w:lvl>
   </w:abstractNum>
-  <w:abstractNum w:abstractNumId="4" w15:restartNumberingAfterBreak="0">
+  <w:abstractNum w:abstractNumId="5" w15:restartNumberingAfterBreak="0">
     <w:nsid w:val="66661BA3"/>
     <w:multiLevelType w:val="hybridMultilevel"/>
     <w:tmpl w:val="03CC0FDA"/>
@@ -1736,7 +1942,7 @@
       </w:pPr>
     </w:lvl>
   </w:abstractNum>
-  <w:abstractNum w:abstractNumId="5" w15:restartNumberingAfterBreak="0">
+  <w:abstractNum w:abstractNumId="6" w15:restartNumberingAfterBreak="0">
     <w:nsid w:val="684A38EA"/>
     <w:multiLevelType w:val="hybridMultilevel"/>
     <w:tmpl w:val="5AFCDD9A"/>
@@ -1853,19 +2059,22 @@
     <w:abstractNumId w:val="0"/>
   </w:num>
   <w:num w:numId="2" w16cid:durableId="1755397844">
+    <w:abstractNumId w:val="5"/>
+  </w:num>
+  <w:num w:numId="3" w16cid:durableId="702173490">
+    <w:abstractNumId w:val="2"/>
+  </w:num>
+  <w:num w:numId="4" w16cid:durableId="1573814211">
+    <w:abstractNumId w:val="3"/>
+  </w:num>
+  <w:num w:numId="5" w16cid:durableId="1630235183">
+    <w:abstractNumId w:val="6"/>
+  </w:num>
+  <w:num w:numId="6" w16cid:durableId="1509641753">
     <w:abstractNumId w:val="4"/>
   </w:num>
-  <w:num w:numId="3" w16cid:durableId="702173490">
+  <w:num w:numId="7" w16cid:durableId="2034913679">
     <w:abstractNumId w:val="1"/>
-  </w:num>
-  <w:num w:numId="4" w16cid:durableId="1573814211">
-    <w:abstractNumId w:val="2"/>
-  </w:num>
-  <w:num w:numId="5" w16cid:durableId="1630235183">
-    <w:abstractNumId w:val="5"/>
-  </w:num>
-  <w:num w:numId="6" w16cid:durableId="1509641753">
-    <w:abstractNumId w:val="3"/>
   </w:num>
 </w:numbering>
 </file>

</xml_diff>